<commit_message>
Just added a comment to the image type, as swagger seems to translate the byte to a string byte type.
</commit_message>
<xml_diff>
--- a/Docs/EndPointDescription.docx
+++ b/Docs/EndPointDescription.docx
@@ -22,7 +22,6 @@
           <w:lang w:val="en-US"/>
         </w:rPr>
       </w:pPr>
-      <w:proofErr w:type="gramStart"/>
       <w:r>
         <w:rPr>
           <w:b/>
@@ -35,14 +34,7 @@
         <w:rPr>
           <w:lang w:val="en-US"/>
         </w:rPr>
-        <w:t xml:space="preserve"> :</w:t>
-      </w:r>
-      <w:proofErr w:type="gramEnd"/>
-      <w:r>
-        <w:rPr>
-          <w:lang w:val="en-US"/>
-        </w:rPr>
-        <w:t xml:space="preserve"> /</w:t>
+        <w:t xml:space="preserve"> : /</w:t>
       </w:r>
       <w:proofErr w:type="spellStart"/>
       <w:r>
@@ -129,7 +121,6 @@
           <w:lang w:val="en-US"/>
         </w:rPr>
       </w:pPr>
-      <w:proofErr w:type="gramStart"/>
       <w:r>
         <w:rPr>
           <w:b/>
@@ -142,14 +133,7 @@
         <w:rPr>
           <w:lang w:val="en-US"/>
         </w:rPr>
-        <w:t xml:space="preserve"> :</w:t>
-      </w:r>
-      <w:proofErr w:type="gramEnd"/>
-      <w:r>
-        <w:rPr>
-          <w:lang w:val="en-US"/>
-        </w:rPr>
-        <w:t xml:space="preserve"> /</w:t>
+        <w:t xml:space="preserve"> : /</w:t>
       </w:r>
       <w:proofErr w:type="spellStart"/>
       <w:r>
@@ -281,7 +265,6 @@
           <w:lang w:val="en-US"/>
         </w:rPr>
       </w:pPr>
-      <w:proofErr w:type="gramStart"/>
       <w:r>
         <w:rPr>
           <w:b/>
@@ -298,7 +281,6 @@
         </w:rPr>
         <w:t xml:space="preserve"> :</w:t>
       </w:r>
-      <w:proofErr w:type="gramEnd"/>
       <w:r>
         <w:rPr>
           <w:i/>
@@ -306,13 +288,6 @@
           <w:lang w:val="en-US"/>
         </w:rPr>
         <w:br/>
-      </w:r>
-      <w:r>
-        <w:rPr>
-          <w:i/>
-          <w:iCs/>
-          <w:lang w:val="en-US"/>
-        </w:rPr>
         <w:t>{</w:t>
       </w:r>
     </w:p>
@@ -1038,6 +1013,7 @@
           <w:i/>
           <w:iCs/>
         </w:rPr>
+        <w:lastRenderedPageBreak/>
         <w:t xml:space="preserve">  "</w:t>
       </w:r>
       <w:proofErr w:type="spellStart"/>
@@ -1116,7 +1092,6 @@
       <w:r>
         <w:br/>
       </w:r>
-      <w:proofErr w:type="gramStart"/>
       <w:r>
         <w:rPr>
           <w:b/>
@@ -1125,11 +1100,7 @@
         <w:t>Input</w:t>
       </w:r>
       <w:r>
-        <w:t xml:space="preserve"> :</w:t>
-      </w:r>
-      <w:proofErr w:type="gramEnd"/>
-      <w:r>
-        <w:t xml:space="preserve"> </w:t>
+        <w:t xml:space="preserve"> : </w:t>
       </w:r>
       <w:r>
         <w:br/>
@@ -1252,6 +1223,13 @@
           <w:iCs/>
         </w:rPr>
         <w:t xml:space="preserve">  "image": "string"</w:t>
+      </w:r>
+      <w:r>
+        <w:rPr>
+          <w:i/>
+          <w:iCs/>
+        </w:rPr>
+        <w:t xml:space="preserve"> (This is actually byte, swagger translates it weirdly for some reason)</w:t>
       </w:r>
     </w:p>
     <w:p>
@@ -1554,6 +1532,20 @@
         </w:rPr>
         <w:t xml:space="preserve">  "image": "string"</w:t>
       </w:r>
+      <w:r>
+        <w:rPr>
+          <w:i/>
+          <w:iCs/>
+        </w:rPr>
+        <w:t xml:space="preserve"> </w:t>
+      </w:r>
+      <w:r>
+        <w:rPr>
+          <w:i/>
+          <w:iCs/>
+        </w:rPr>
+        <w:t>(This is actually byte, swagger translates it weirdly for some reason)</w:t>
+      </w:r>
     </w:p>
     <w:p>
       <w:pPr>
@@ -1603,16 +1595,11 @@
         <w:t>DeleteProduct?id</w:t>
       </w:r>
       <w:proofErr w:type="spellEnd"/>
-      <w:proofErr w:type="gramStart"/>
       <w:r>
         <w:t>=</w:t>
       </w:r>
       <w:r>
-        <w:t>{</w:t>
-      </w:r>
-      <w:proofErr w:type="gramEnd"/>
-      <w:r>
-        <w:t>id{</w:t>
+        <w:t>{id{</w:t>
       </w:r>
     </w:p>
     <w:p>
@@ -1955,13 +1942,8 @@
           <w:iCs/>
         </w:rPr>
       </w:pPr>
-      <w:proofErr w:type="gramStart"/>
-      <w:r>
-        <w:t>Get :</w:t>
-      </w:r>
-      <w:proofErr w:type="gramEnd"/>
-      <w:r>
-        <w:t xml:space="preserve"> </w:t>
+      <w:r>
+        <w:t xml:space="preserve">Get : </w:t>
       </w:r>
       <w:r>
         <w:t>/</w:t>
@@ -2021,6 +2003,7 @@
           <w:i/>
           <w:iCs/>
         </w:rPr>
+        <w:lastRenderedPageBreak/>
         <w:t xml:space="preserve">  "</w:t>
       </w:r>
       <w:proofErr w:type="spellStart"/>
@@ -2121,14 +2104,7 @@
       </w:r>
       <w:r>
         <w:br/>
-      </w:r>
-      <w:proofErr w:type="gramStart"/>
-      <w:r>
-        <w:t>Put :</w:t>
-      </w:r>
-      <w:proofErr w:type="gramEnd"/>
-      <w:r>
-        <w:t xml:space="preserve"> </w:t>
+        <w:t xml:space="preserve">Put : </w:t>
       </w:r>
       <w:r>
         <w:t>/</w:t>
@@ -2600,8 +2576,6 @@
       <w:proofErr w:type="spellEnd"/>
       <w:r>
         <w:br/>
-      </w:r>
-      <w:r>
         <w:t>Request:</w:t>
       </w:r>
     </w:p>
@@ -2705,8 +2679,6 @@
       </w:r>
       <w:r>
         <w:br/>
-      </w:r>
-      <w:r>
         <w:t>{</w:t>
       </w:r>
     </w:p>

</xml_diff>